<commit_message>
New translations ukr_geo_crisistext video scripts (political).docx (Ukrainian)
</commit_message>
<xml_diff>
--- a/translations/parent_text_crisis_ukraine/uk/uk_Ukr_Geo_CrisisText Video Scripts (Political).docx
+++ b/translations/parent_text_crisis_ukraine/uk/uk_Ukr_Geo_CrisisText Video Scripts (Political).docx
@@ -228,7 +228,7 @@
           <w:p/>
           <w:p>
             <w:r>
-              <w:t xml:space="preserve">Ось 3 поради, як подбати про безпеку дитини, навіть коли навколо небезпечно:</w:t>
+              <w:t xml:space="preserve">Ось 3 поради, поради, як подбати про безпеку ваших дітей у небезпечній ситуації:</w:t>
             </w:r>
           </w:p>
         </w:tc>
@@ -302,7 +302,7 @@
               <w:pStyle w:val="P68B1DB1-Normal1"/>
             </w:pPr>
             <w:r>
-              <w:t xml:space="preserve">Пояснюйте дитині, що відбувається, простою мовою, зрозумілою для її віку.</w:t>
+              <w:t xml:space="preserve">Пояснюйте дітям, що відбувається, простими словами, зрозуміло для їхнього віку.</w:t>
             </w:r>
           </w:p>
           <w:p>
@@ -322,7 +322,7 @@
               <w:pStyle w:val="P68B1DB1-Normal1"/>
             </w:pPr>
             <w:r>
-              <w:t xml:space="preserve">Говоріть також про те, що може бути небезпечним.</w:t>
+              <w:t xml:space="preserve">Поговоріть з ними про речі, які можуть бути небезпечними.</w:t>
             </w:r>
           </w:p>
         </w:tc>
@@ -471,7 +471,7 @@
               <w:ind w:left="0" w:firstLine="0"/>
             </w:pPr>
             <w:r>
-              <w:t>Заспокоюйте</w:t>
+              <w:t>Підтримуйте</w:t>
             </w:r>
           </w:p>
           <w:p>
@@ -581,7 +581,7 @@
               <w:spacing w:line="240" w:lineRule="auto"/>
             </w:pPr>
             <w:r>
-              <w:t xml:space="preserve">Ось дві речі, які допоможуть вам і вашим дітям бути в безпеці під час подорожі:</w:t>
+              <w:t xml:space="preserve">Ось дві поради, які допоможуть вам і вашим дітям бути в безпеці під час подорожі:</w:t>
             </w:r>
           </w:p>
         </w:tc>
@@ -874,7 +874,7 @@
               <w:spacing w:line="240" w:lineRule="auto"/>
             </w:pPr>
             <w:r>
-              <w:t xml:space="preserve">Сьогоднішні поговоримо про те, як захистити дитину від людей, які можуть заманити її в небезпеку.</w:t>
+              <w:t xml:space="preserve">Сьогоднішні поговоримо про те, як захистити дитину від людей, які можуть завдати їй шкоду.</w:t>
             </w:r>
           </w:p>
           <w:p>
@@ -1512,7 +1512,7 @@
               <w:spacing w:line="240" w:lineRule="auto"/>
             </w:pPr>
             <w:r>
-              <w:t xml:space="preserve">Вчіться помічати ознаки, що щось може бути не так.</w:t>
+              <w:t xml:space="preserve">Навчіться помічати ознаки, які можуть свідчити про те, що щось не так.</w:t>
             </w:r>
           </w:p>
           <w:p>
@@ -1916,7 +1916,7 @@
           </w:tcPr>
           <w:p>
             <w:r>
-              <w:t xml:space="preserve">Зробіть укриття знайомим і затишним </w:t>
+              <w:t xml:space="preserve">Зробіть укриття більш знайомим </w:t>
             </w:r>
           </w:p>
         </w:tc>
@@ -1955,7 +1955,7 @@
               <w:spacing w:line="240" w:lineRule="auto"/>
             </w:pPr>
             <w:r>
-              <w:t xml:space="preserve">Знаходьте разом щось, що викликає усмішку. </w:t>
+              <w:t xml:space="preserve">Знайдіть щось, що змусить вас усміхнутись разом. Навіть маленька радість може зробити день світлішим. </w:t>
             </w:r>
           </w:p>
           <w:p>
@@ -2030,33 +2030,33 @@
               <w:spacing w:line="240" w:lineRule="auto"/>
             </w:pPr>
             <w:r>
-              <w:t xml:space="preserve">Наскільки можливо, заспокоюйте дітей і говоріть їм, що все буде добре. </w:t>
-            </w:r>
-          </w:p>
-          <w:p>
-            <w:pPr>
-              <w:spacing w:line="240" w:lineRule="auto"/>
-            </w:pPr>
-          </w:p>
-          <w:p>
-            <w:pPr>
-              <w:spacing w:line="240" w:lineRule="auto"/>
-            </w:pPr>
-            <w:r>
-              <w:t xml:space="preserve">Щодо маленьких дітей - обійміть їх або потримайте на руках, коли їм страшно. </w:t>
-            </w:r>
-          </w:p>
-          <w:p>
-            <w:pPr>
-              <w:spacing w:line="240" w:lineRule="auto"/>
-            </w:pPr>
-          </w:p>
-          <w:p>
-            <w:pPr>
-              <w:spacing w:line="240" w:lineRule="auto"/>
-            </w:pPr>
-            <w:r>
-              <w:t xml:space="preserve">Щодо старших - дайте знати, що ви поруч і готові вислухати, залишайте їм простір для розмови.</w:t>
+              <w:t xml:space="preserve">Намагайтеся якомога частіше заспокоювати своїх дітей. Говоріть їм, що все буде добре. </w:t>
+            </w:r>
+          </w:p>
+          <w:p>
+            <w:pPr>
+              <w:spacing w:line="240" w:lineRule="auto"/>
+            </w:pPr>
+          </w:p>
+          <w:p>
+            <w:pPr>
+              <w:spacing w:line="240" w:lineRule="auto"/>
+            </w:pPr>
+            <w:r>
+              <w:t xml:space="preserve">Для молодших дітей іноді найкраща підтримка — це обійми чи просто бути поруч, коли їм страшно. </w:t>
+            </w:r>
+          </w:p>
+          <w:p>
+            <w:pPr>
+              <w:spacing w:line="240" w:lineRule="auto"/>
+            </w:pPr>
+          </w:p>
+          <w:p>
+            <w:pPr>
+              <w:spacing w:line="240" w:lineRule="auto"/>
+            </w:pPr>
+            <w:r>
+              <w:t xml:space="preserve">Для старших дітей важливо дати зрозуміти, що ви поруч і готові вислухати, коли вони будуть готові поділитися. Дайте їм простір, але не залишайте без підтримки.</w:t>
             </w:r>
           </w:p>
           <w:p>

</xml_diff>